<commit_message>
button edit,save and design
</commit_message>
<xml_diff>
--- a/My report.docx
+++ b/My report.docx
@@ -264,7 +264,7 @@
           <w:p>
             <w:pPr>
               <w:pStyle w:val="Normal"/>
-              <w:jc w:val="left"/>
+              <w:jc w:val="right"/>
               <w:pBdr>
                 <w:bottom w:val="none" w:sz="0" w:space="0" w:color="000000"/>
                 <w:top w:val="none" w:sz="0" w:space="0" w:color="000000"/>
@@ -308,7 +308,7 @@
           <w:p>
             <w:pPr>
               <w:pStyle w:val="Normal"/>
-              <w:jc w:val="left"/>
+              <w:jc w:val="right"/>
               <w:pBdr>
                 <w:bottom w:val="none" w:sz="0" w:space="0" w:color="000000"/>
                 <w:top w:val="none" w:sz="0" w:space="0" w:color="000000"/>
@@ -352,7 +352,7 @@
           <w:p>
             <w:pPr>
               <w:pStyle w:val="Normal"/>
-              <w:jc w:val="left"/>
+              <w:jc w:val="right"/>
               <w:pBdr>
                 <w:bottom w:val="none" w:sz="0" w:space="0" w:color="000000"/>
                 <w:top w:val="none" w:sz="0" w:space="0" w:color="000000"/>
@@ -396,7 +396,7 @@
           <w:p>
             <w:pPr>
               <w:pStyle w:val="Normal"/>
-              <w:jc w:val="left"/>
+              <w:jc w:val="right"/>
               <w:pBdr>
                 <w:bottom w:val="none" w:sz="0" w:space="0" w:color="000000"/>
                 <w:top w:val="none" w:sz="0" w:space="0" w:color="000000"/>
@@ -440,7 +440,7 @@
           <w:p>
             <w:pPr>
               <w:pStyle w:val="Normal"/>
-              <w:jc w:val="left"/>
+              <w:jc w:val="right"/>
               <w:pBdr>
                 <w:bottom w:val="none" w:sz="0" w:space="0" w:color="000000"/>
                 <w:top w:val="none" w:sz="0" w:space="0" w:color="000000"/>
@@ -484,7 +484,7 @@
           <w:p>
             <w:pPr>
               <w:pStyle w:val="Normal"/>
-              <w:jc w:val="left"/>
+              <w:jc w:val="right"/>
               <w:pBdr>
                 <w:bottom w:val="none" w:sz="0" w:space="0" w:color="000000"/>
                 <w:top w:val="none" w:sz="0" w:space="0" w:color="000000"/>
@@ -528,7 +528,7 @@
           <w:p>
             <w:pPr>
               <w:pStyle w:val="Normal"/>
-              <w:jc w:val="left"/>
+              <w:jc w:val="right"/>
               <w:pBdr>
                 <w:bottom w:val="none" w:sz="0" w:space="0" w:color="000000"/>
                 <w:top w:val="none" w:sz="0" w:space="0" w:color="000000"/>
@@ -572,7 +572,7 @@
           <w:p>
             <w:pPr>
               <w:pStyle w:val="Normal"/>
-              <w:jc w:val="left"/>
+              <w:jc w:val="right"/>
               <w:pBdr>
                 <w:bottom w:val="none" w:sz="0" w:space="0" w:color="000000"/>
                 <w:top w:val="none" w:sz="0" w:space="0" w:color="000000"/>
@@ -622,7 +622,7 @@
           <w:p>
             <w:pPr>
               <w:pStyle w:val="Normal"/>
-              <w:jc w:val="left"/>
+              <w:jc w:val="right"/>
               <w:pBdr>
                 <w:bottom w:val="none" w:sz="0" w:space="0" w:color="000000"/>
                 <w:top w:val="none" w:sz="0" w:space="0" w:color="000000"/>
@@ -666,7 +666,7 @@
           <w:p>
             <w:pPr>
               <w:pStyle w:val="Normal"/>
-              <w:jc w:val="left"/>
+              <w:jc w:val="right"/>
               <w:pBdr>
                 <w:bottom w:val="none" w:sz="0" w:space="0" w:color="000000"/>
                 <w:top w:val="none" w:sz="0" w:space="0" w:color="000000"/>
@@ -710,7 +710,7 @@
           <w:p>
             <w:pPr>
               <w:pStyle w:val="Normal"/>
-              <w:jc w:val="left"/>
+              <w:jc w:val="right"/>
               <w:pBdr>
                 <w:bottom w:val="none" w:sz="0" w:space="0" w:color="000000"/>
                 <w:top w:val="none" w:sz="0" w:space="0" w:color="000000"/>
@@ -754,7 +754,7 @@
           <w:p>
             <w:pPr>
               <w:pStyle w:val="Normal"/>
-              <w:jc w:val="left"/>
+              <w:jc w:val="right"/>
               <w:pBdr>
                 <w:bottom w:val="none" w:sz="0" w:space="0" w:color="000000"/>
                 <w:top w:val="none" w:sz="0" w:space="0" w:color="000000"/>
@@ -798,7 +798,7 @@
           <w:p>
             <w:pPr>
               <w:pStyle w:val="Normal"/>
-              <w:jc w:val="left"/>
+              <w:jc w:val="right"/>
               <w:pBdr>
                 <w:bottom w:val="none" w:sz="0" w:space="0" w:color="000000"/>
                 <w:top w:val="none" w:sz="0" w:space="0" w:color="000000"/>
@@ -842,7 +842,7 @@
           <w:p>
             <w:pPr>
               <w:pStyle w:val="Normal"/>
-              <w:jc w:val="left"/>
+              <w:jc w:val="right"/>
               <w:pBdr>
                 <w:bottom w:val="none" w:sz="0" w:space="0" w:color="000000"/>
                 <w:top w:val="none" w:sz="0" w:space="0" w:color="000000"/>
@@ -886,7 +886,7 @@
           <w:p>
             <w:pPr>
               <w:pStyle w:val="Normal"/>
-              <w:jc w:val="left"/>
+              <w:jc w:val="right"/>
               <w:pBdr>
                 <w:bottom w:val="none" w:sz="0" w:space="0" w:color="000000"/>
                 <w:top w:val="none" w:sz="0" w:space="0" w:color="000000"/>
@@ -930,7 +930,7 @@
           <w:p>
             <w:pPr>
               <w:pStyle w:val="Normal"/>
-              <w:jc w:val="left"/>
+              <w:jc w:val="right"/>
               <w:pBdr>
                 <w:bottom w:val="none" w:sz="0" w:space="0" w:color="000000"/>
                 <w:top w:val="none" w:sz="0" w:space="0" w:color="000000"/>
@@ -980,7 +980,7 @@
           <w:p>
             <w:pPr>
               <w:pStyle w:val="Normal"/>
-              <w:jc w:val="left"/>
+              <w:jc w:val="right"/>
               <w:pBdr>
                 <w:bottom w:val="none" w:sz="0" w:space="0" w:color="000000"/>
                 <w:top w:val="none" w:sz="0" w:space="0" w:color="000000"/>
@@ -1024,7 +1024,7 @@
           <w:p>
             <w:pPr>
               <w:pStyle w:val="Normal"/>
-              <w:jc w:val="left"/>
+              <w:jc w:val="right"/>
               <w:pBdr>
                 <w:bottom w:val="none" w:sz="0" w:space="0" w:color="000000"/>
                 <w:top w:val="none" w:sz="0" w:space="0" w:color="000000"/>
@@ -1068,7 +1068,7 @@
           <w:p>
             <w:pPr>
               <w:pStyle w:val="Normal"/>
-              <w:jc w:val="left"/>
+              <w:jc w:val="right"/>
               <w:pBdr>
                 <w:bottom w:val="none" w:sz="0" w:space="0" w:color="000000"/>
                 <w:top w:val="none" w:sz="0" w:space="0" w:color="000000"/>
@@ -1112,7 +1112,7 @@
           <w:p>
             <w:pPr>
               <w:pStyle w:val="Normal"/>
-              <w:jc w:val="left"/>
+              <w:jc w:val="right"/>
               <w:pBdr>
                 <w:bottom w:val="none" w:sz="0" w:space="0" w:color="000000"/>
                 <w:top w:val="none" w:sz="0" w:space="0" w:color="000000"/>
@@ -1156,7 +1156,7 @@
           <w:p>
             <w:pPr>
               <w:pStyle w:val="Normal"/>
-              <w:jc w:val="left"/>
+              <w:jc w:val="right"/>
               <w:pBdr>
                 <w:bottom w:val="none" w:sz="0" w:space="0" w:color="000000"/>
                 <w:top w:val="none" w:sz="0" w:space="0" w:color="000000"/>
@@ -1200,7 +1200,7 @@
           <w:p>
             <w:pPr>
               <w:pStyle w:val="Normal"/>
-              <w:jc w:val="left"/>
+              <w:jc w:val="right"/>
               <w:pBdr>
                 <w:bottom w:val="none" w:sz="0" w:space="0" w:color="000000"/>
                 <w:top w:val="none" w:sz="0" w:space="0" w:color="000000"/>
@@ -1244,7 +1244,7 @@
           <w:p>
             <w:pPr>
               <w:pStyle w:val="Normal"/>
-              <w:jc w:val="left"/>
+              <w:jc w:val="right"/>
               <w:pBdr>
                 <w:bottom w:val="none" w:sz="0" w:space="0" w:color="000000"/>
                 <w:top w:val="none" w:sz="0" w:space="0" w:color="000000"/>
@@ -1288,7 +1288,7 @@
           <w:p>
             <w:pPr>
               <w:pStyle w:val="Normal"/>
-              <w:jc w:val="left"/>
+              <w:jc w:val="right"/>
               <w:pBdr>
                 <w:bottom w:val="none" w:sz="0" w:space="0" w:color="000000"/>
                 <w:top w:val="none" w:sz="0" w:space="0" w:color="000000"/>
@@ -1338,7 +1338,7 @@
           <w:p>
             <w:pPr>
               <w:pStyle w:val="Normal"/>
-              <w:jc w:val="left"/>
+              <w:jc w:val="right"/>
               <w:pBdr>
                 <w:bottom w:val="none" w:sz="0" w:space="0" w:color="000000"/>
                 <w:top w:val="none" w:sz="0" w:space="0" w:color="000000"/>
@@ -1382,7 +1382,7 @@
           <w:p>
             <w:pPr>
               <w:pStyle w:val="Normal"/>
-              <w:jc w:val="left"/>
+              <w:jc w:val="right"/>
               <w:pBdr>
                 <w:bottom w:val="none" w:sz="0" w:space="0" w:color="000000"/>
                 <w:top w:val="none" w:sz="0" w:space="0" w:color="000000"/>
@@ -1426,7 +1426,7 @@
           <w:p>
             <w:pPr>
               <w:pStyle w:val="Normal"/>
-              <w:jc w:val="left"/>
+              <w:jc w:val="right"/>
               <w:pBdr>
                 <w:bottom w:val="none" w:sz="0" w:space="0" w:color="000000"/>
                 <w:top w:val="none" w:sz="0" w:space="0" w:color="000000"/>
@@ -1470,7 +1470,7 @@
           <w:p>
             <w:pPr>
               <w:pStyle w:val="Normal"/>
-              <w:jc w:val="left"/>
+              <w:jc w:val="right"/>
               <w:pBdr>
                 <w:bottom w:val="none" w:sz="0" w:space="0" w:color="000000"/>
                 <w:top w:val="none" w:sz="0" w:space="0" w:color="000000"/>
@@ -1514,7 +1514,7 @@
           <w:p>
             <w:pPr>
               <w:pStyle w:val="Normal"/>
-              <w:jc w:val="left"/>
+              <w:jc w:val="right"/>
               <w:pBdr>
                 <w:bottom w:val="none" w:sz="0" w:space="0" w:color="000000"/>
                 <w:top w:val="none" w:sz="0" w:space="0" w:color="000000"/>
@@ -1558,7 +1558,7 @@
           <w:p>
             <w:pPr>
               <w:pStyle w:val="Normal"/>
-              <w:jc w:val="left"/>
+              <w:jc w:val="right"/>
               <w:pBdr>
                 <w:bottom w:val="none" w:sz="0" w:space="0" w:color="000000"/>
                 <w:top w:val="none" w:sz="0" w:space="0" w:color="000000"/>
@@ -1602,7 +1602,7 @@
           <w:p>
             <w:pPr>
               <w:pStyle w:val="Normal"/>
-              <w:jc w:val="left"/>
+              <w:jc w:val="right"/>
               <w:pBdr>
                 <w:bottom w:val="none" w:sz="0" w:space="0" w:color="000000"/>
                 <w:top w:val="none" w:sz="0" w:space="0" w:color="000000"/>
@@ -1646,7 +1646,7 @@
           <w:p>
             <w:pPr>
               <w:pStyle w:val="Normal"/>
-              <w:jc w:val="left"/>
+              <w:jc w:val="right"/>
               <w:pBdr>
                 <w:bottom w:val="none" w:sz="0" w:space="0" w:color="000000"/>
                 <w:top w:val="none" w:sz="0" w:space="0" w:color="000000"/>
@@ -1696,7 +1696,7 @@
           <w:p>
             <w:pPr>
               <w:pStyle w:val="Normal"/>
-              <w:jc w:val="left"/>
+              <w:jc w:val="right"/>
               <w:pBdr>
                 <w:bottom w:val="none" w:sz="0" w:space="0" w:color="000000"/>
                 <w:top w:val="none" w:sz="0" w:space="0" w:color="000000"/>
@@ -1740,7 +1740,7 @@
           <w:p>
             <w:pPr>
               <w:pStyle w:val="Normal"/>
-              <w:jc w:val="left"/>
+              <w:jc w:val="right"/>
               <w:pBdr>
                 <w:bottom w:val="none" w:sz="0" w:space="0" w:color="000000"/>
                 <w:top w:val="none" w:sz="0" w:space="0" w:color="000000"/>
@@ -1784,7 +1784,7 @@
           <w:p>
             <w:pPr>
               <w:pStyle w:val="Normal"/>
-              <w:jc w:val="left"/>
+              <w:jc w:val="right"/>
               <w:pBdr>
                 <w:bottom w:val="none" w:sz="0" w:space="0" w:color="000000"/>
                 <w:top w:val="none" w:sz="0" w:space="0" w:color="000000"/>
@@ -1828,7 +1828,7 @@
           <w:p>
             <w:pPr>
               <w:pStyle w:val="Normal"/>
-              <w:jc w:val="left"/>
+              <w:jc w:val="right"/>
               <w:pBdr>
                 <w:bottom w:val="none" w:sz="0" w:space="0" w:color="000000"/>
                 <w:top w:val="none" w:sz="0" w:space="0" w:color="000000"/>
@@ -1872,7 +1872,7 @@
           <w:p>
             <w:pPr>
               <w:pStyle w:val="Normal"/>
-              <w:jc w:val="left"/>
+              <w:jc w:val="right"/>
               <w:pBdr>
                 <w:bottom w:val="none" w:sz="0" w:space="0" w:color="000000"/>
                 <w:top w:val="none" w:sz="0" w:space="0" w:color="000000"/>
@@ -1916,7 +1916,7 @@
           <w:p>
             <w:pPr>
               <w:pStyle w:val="Normal"/>
-              <w:jc w:val="left"/>
+              <w:jc w:val="right"/>
               <w:pBdr>
                 <w:bottom w:val="none" w:sz="0" w:space="0" w:color="000000"/>
                 <w:top w:val="none" w:sz="0" w:space="0" w:color="000000"/>
@@ -1960,7 +1960,7 @@
           <w:p>
             <w:pPr>
               <w:pStyle w:val="Normal"/>
-              <w:jc w:val="left"/>
+              <w:jc w:val="right"/>
               <w:pBdr>
                 <w:bottom w:val="none" w:sz="0" w:space="0" w:color="000000"/>
                 <w:top w:val="none" w:sz="0" w:space="0" w:color="000000"/>
@@ -2004,7 +2004,7 @@
           <w:p>
             <w:pPr>
               <w:pStyle w:val="Normal"/>
-              <w:jc w:val="left"/>
+              <w:jc w:val="right"/>
               <w:pBdr>
                 <w:bottom w:val="none" w:sz="0" w:space="0" w:color="000000"/>
                 <w:top w:val="none" w:sz="0" w:space="0" w:color="000000"/>
@@ -2054,7 +2054,7 @@
           <w:p>
             <w:pPr>
               <w:pStyle w:val="Normal"/>
-              <w:jc w:val="left"/>
+              <w:jc w:val="right"/>
               <w:pBdr>
                 <w:bottom w:val="none" w:sz="0" w:space="0" w:color="000000"/>
                 <w:top w:val="none" w:sz="0" w:space="0" w:color="000000"/>
@@ -2098,7 +2098,7 @@
           <w:p>
             <w:pPr>
               <w:pStyle w:val="Normal"/>
-              <w:jc w:val="left"/>
+              <w:jc w:val="right"/>
               <w:pBdr>
                 <w:bottom w:val="none" w:sz="0" w:space="0" w:color="000000"/>
                 <w:top w:val="none" w:sz="0" w:space="0" w:color="000000"/>
@@ -2142,7 +2142,7 @@
           <w:p>
             <w:pPr>
               <w:pStyle w:val="Normal"/>
-              <w:jc w:val="left"/>
+              <w:jc w:val="right"/>
               <w:pBdr>
                 <w:bottom w:val="none" w:sz="0" w:space="0" w:color="000000"/>
                 <w:top w:val="none" w:sz="0" w:space="0" w:color="000000"/>
@@ -2186,7 +2186,7 @@
           <w:p>
             <w:pPr>
               <w:pStyle w:val="Normal"/>
-              <w:jc w:val="left"/>
+              <w:jc w:val="right"/>
               <w:pBdr>
                 <w:bottom w:val="none" w:sz="0" w:space="0" w:color="000000"/>
                 <w:top w:val="none" w:sz="0" w:space="0" w:color="000000"/>
@@ -2230,7 +2230,7 @@
           <w:p>
             <w:pPr>
               <w:pStyle w:val="Normal"/>
-              <w:jc w:val="left"/>
+              <w:jc w:val="right"/>
               <w:pBdr>
                 <w:bottom w:val="none" w:sz="0" w:space="0" w:color="000000"/>
                 <w:top w:val="none" w:sz="0" w:space="0" w:color="000000"/>
@@ -2274,7 +2274,7 @@
           <w:p>
             <w:pPr>
               <w:pStyle w:val="Normal"/>
-              <w:jc w:val="left"/>
+              <w:jc w:val="right"/>
               <w:pBdr>
                 <w:bottom w:val="none" w:sz="0" w:space="0" w:color="000000"/>
                 <w:top w:val="none" w:sz="0" w:space="0" w:color="000000"/>
@@ -2318,7 +2318,7 @@
           <w:p>
             <w:pPr>
               <w:pStyle w:val="Normal"/>
-              <w:jc w:val="left"/>
+              <w:jc w:val="right"/>
               <w:pBdr>
                 <w:bottom w:val="none" w:sz="0" w:space="0" w:color="000000"/>
                 <w:top w:val="none" w:sz="0" w:space="0" w:color="000000"/>
@@ -2362,7 +2362,7 @@
           <w:p>
             <w:pPr>
               <w:pStyle w:val="Normal"/>
-              <w:jc w:val="left"/>
+              <w:jc w:val="right"/>
               <w:pBdr>
                 <w:bottom w:val="none" w:sz="0" w:space="0" w:color="000000"/>
                 <w:top w:val="none" w:sz="0" w:space="0" w:color="000000"/>
@@ -2412,7 +2412,7 @@
           <w:p>
             <w:pPr>
               <w:pStyle w:val="Normal"/>
-              <w:jc w:val="left"/>
+              <w:jc w:val="right"/>
               <w:pBdr>
                 <w:bottom w:val="none" w:sz="0" w:space="0" w:color="000000"/>
                 <w:top w:val="none" w:sz="0" w:space="0" w:color="000000"/>
@@ -2456,7 +2456,7 @@
           <w:p>
             <w:pPr>
               <w:pStyle w:val="Normal"/>
-              <w:jc w:val="left"/>
+              <w:jc w:val="right"/>
               <w:pBdr>
                 <w:bottom w:val="none" w:sz="0" w:space="0" w:color="000000"/>
                 <w:top w:val="none" w:sz="0" w:space="0" w:color="000000"/>
@@ -2500,7 +2500,7 @@
           <w:p>
             <w:pPr>
               <w:pStyle w:val="Normal"/>
-              <w:jc w:val="left"/>
+              <w:jc w:val="right"/>
               <w:pBdr>
                 <w:bottom w:val="none" w:sz="0" w:space="0" w:color="000000"/>
                 <w:top w:val="none" w:sz="0" w:space="0" w:color="000000"/>
@@ -2544,7 +2544,7 @@
           <w:p>
             <w:pPr>
               <w:pStyle w:val="Normal"/>
-              <w:jc w:val="left"/>
+              <w:jc w:val="right"/>
               <w:pBdr>
                 <w:bottom w:val="none" w:sz="0" w:space="0" w:color="000000"/>
                 <w:top w:val="none" w:sz="0" w:space="0" w:color="000000"/>
@@ -2588,7 +2588,7 @@
           <w:p>
             <w:pPr>
               <w:pStyle w:val="Normal"/>
-              <w:jc w:val="left"/>
+              <w:jc w:val="right"/>
               <w:pBdr>
                 <w:bottom w:val="none" w:sz="0" w:space="0" w:color="000000"/>
                 <w:top w:val="none" w:sz="0" w:space="0" w:color="000000"/>
@@ -2632,7 +2632,7 @@
           <w:p>
             <w:pPr>
               <w:pStyle w:val="Normal"/>
-              <w:jc w:val="left"/>
+              <w:jc w:val="right"/>
               <w:pBdr>
                 <w:bottom w:val="none" w:sz="0" w:space="0" w:color="000000"/>
                 <w:top w:val="none" w:sz="0" w:space="0" w:color="000000"/>
@@ -2676,7 +2676,7 @@
           <w:p>
             <w:pPr>
               <w:pStyle w:val="Normal"/>
-              <w:jc w:val="left"/>
+              <w:jc w:val="right"/>
               <w:pBdr>
                 <w:bottom w:val="none" w:sz="0" w:space="0" w:color="000000"/>
                 <w:top w:val="none" w:sz="0" w:space="0" w:color="000000"/>
@@ -2720,7 +2720,7 @@
           <w:p>
             <w:pPr>
               <w:pStyle w:val="Normal"/>
-              <w:jc w:val="left"/>
+              <w:jc w:val="right"/>
               <w:pBdr>
                 <w:bottom w:val="none" w:sz="0" w:space="0" w:color="000000"/>
                 <w:top w:val="none" w:sz="0" w:space="0" w:color="000000"/>
@@ -2770,7 +2770,7 @@
           <w:p>
             <w:pPr>
               <w:pStyle w:val="Normal"/>
-              <w:jc w:val="left"/>
+              <w:jc w:val="right"/>
               <w:pBdr>
                 <w:bottom w:val="none" w:sz="0" w:space="0" w:color="000000"/>
                 <w:top w:val="none" w:sz="0" w:space="0" w:color="000000"/>
@@ -2814,7 +2814,7 @@
           <w:p>
             <w:pPr>
               <w:pStyle w:val="Normal"/>
-              <w:jc w:val="left"/>
+              <w:jc w:val="right"/>
               <w:pBdr>
                 <w:bottom w:val="none" w:sz="0" w:space="0" w:color="000000"/>
                 <w:top w:val="none" w:sz="0" w:space="0" w:color="000000"/>
@@ -2858,7 +2858,7 @@
           <w:p>
             <w:pPr>
               <w:pStyle w:val="Normal"/>
-              <w:jc w:val="left"/>
+              <w:jc w:val="right"/>
               <w:pBdr>
                 <w:bottom w:val="none" w:sz="0" w:space="0" w:color="000000"/>
                 <w:top w:val="none" w:sz="0" w:space="0" w:color="000000"/>
@@ -2902,7 +2902,7 @@
           <w:p>
             <w:pPr>
               <w:pStyle w:val="Normal"/>
-              <w:jc w:val="left"/>
+              <w:jc w:val="right"/>
               <w:pBdr>
                 <w:bottom w:val="none" w:sz="0" w:space="0" w:color="000000"/>
                 <w:top w:val="none" w:sz="0" w:space="0" w:color="000000"/>
@@ -2946,7 +2946,7 @@
           <w:p>
             <w:pPr>
               <w:pStyle w:val="Normal"/>
-              <w:jc w:val="left"/>
+              <w:jc w:val="right"/>
               <w:pBdr>
                 <w:bottom w:val="none" w:sz="0" w:space="0" w:color="000000"/>
                 <w:top w:val="none" w:sz="0" w:space="0" w:color="000000"/>
@@ -2990,7 +2990,7 @@
           <w:p>
             <w:pPr>
               <w:pStyle w:val="Normal"/>
-              <w:jc w:val="left"/>
+              <w:jc w:val="right"/>
               <w:pBdr>
                 <w:bottom w:val="none" w:sz="0" w:space="0" w:color="000000"/>
                 <w:top w:val="none" w:sz="0" w:space="0" w:color="000000"/>
@@ -3034,7 +3034,7 @@
           <w:p>
             <w:pPr>
               <w:pStyle w:val="Normal"/>
-              <w:jc w:val="left"/>
+              <w:jc w:val="right"/>
               <w:pBdr>
                 <w:bottom w:val="none" w:sz="0" w:space="0" w:color="000000"/>
                 <w:top w:val="none" w:sz="0" w:space="0" w:color="000000"/>
@@ -3078,7 +3078,7 @@
           <w:p>
             <w:pPr>
               <w:pStyle w:val="Normal"/>
-              <w:jc w:val="left"/>
+              <w:jc w:val="right"/>
               <w:pBdr>
                 <w:bottom w:val="none" w:sz="0" w:space="0" w:color="000000"/>
                 <w:top w:val="none" w:sz="0" w:space="0" w:color="000000"/>
@@ -3128,7 +3128,7 @@
           <w:p>
             <w:pPr>
               <w:pStyle w:val="Normal"/>
-              <w:jc w:val="left"/>
+              <w:jc w:val="right"/>
               <w:pBdr>
                 <w:bottom w:val="none" w:sz="0" w:space="0" w:color="000000"/>
                 <w:top w:val="none" w:sz="0" w:space="0" w:color="000000"/>
@@ -3172,7 +3172,7 @@
           <w:p>
             <w:pPr>
               <w:pStyle w:val="Normal"/>
-              <w:jc w:val="left"/>
+              <w:jc w:val="right"/>
               <w:pBdr>
                 <w:bottom w:val="none" w:sz="0" w:space="0" w:color="000000"/>
                 <w:top w:val="none" w:sz="0" w:space="0" w:color="000000"/>
@@ -3216,7 +3216,7 @@
           <w:p>
             <w:pPr>
               <w:pStyle w:val="Normal"/>
-              <w:jc w:val="left"/>
+              <w:jc w:val="right"/>
               <w:pBdr>
                 <w:bottom w:val="none" w:sz="0" w:space="0" w:color="000000"/>
                 <w:top w:val="none" w:sz="0" w:space="0" w:color="000000"/>
@@ -3260,7 +3260,7 @@
           <w:p>
             <w:pPr>
               <w:pStyle w:val="Normal"/>
-              <w:jc w:val="left"/>
+              <w:jc w:val="right"/>
               <w:pBdr>
                 <w:bottom w:val="none" w:sz="0" w:space="0" w:color="000000"/>
                 <w:top w:val="none" w:sz="0" w:space="0" w:color="000000"/>
@@ -3304,7 +3304,7 @@
           <w:p>
             <w:pPr>
               <w:pStyle w:val="Normal"/>
-              <w:jc w:val="left"/>
+              <w:jc w:val="right"/>
               <w:pBdr>
                 <w:bottom w:val="none" w:sz="0" w:space="0" w:color="000000"/>
                 <w:top w:val="none" w:sz="0" w:space="0" w:color="000000"/>
@@ -3348,7 +3348,7 @@
           <w:p>
             <w:pPr>
               <w:pStyle w:val="Normal"/>
-              <w:jc w:val="left"/>
+              <w:jc w:val="right"/>
               <w:pBdr>
                 <w:bottom w:val="none" w:sz="0" w:space="0" w:color="000000"/>
                 <w:top w:val="none" w:sz="0" w:space="0" w:color="000000"/>
@@ -3392,7 +3392,7 @@
           <w:p>
             <w:pPr>
               <w:pStyle w:val="Normal"/>
-              <w:jc w:val="left"/>
+              <w:jc w:val="right"/>
               <w:pBdr>
                 <w:bottom w:val="none" w:sz="0" w:space="0" w:color="000000"/>
                 <w:top w:val="none" w:sz="0" w:space="0" w:color="000000"/>
@@ -3436,7 +3436,7 @@
           <w:p>
             <w:pPr>
               <w:pStyle w:val="Normal"/>
-              <w:jc w:val="left"/>
+              <w:jc w:val="right"/>
               <w:pBdr>
                 <w:bottom w:val="none" w:sz="0" w:space="0" w:color="000000"/>
                 <w:top w:val="none" w:sz="0" w:space="0" w:color="000000"/>
@@ -3486,7 +3486,7 @@
           <w:p>
             <w:pPr>
               <w:pStyle w:val="Normal"/>
-              <w:jc w:val="left"/>
+              <w:jc w:val="right"/>
               <w:pBdr>
                 <w:bottom w:val="none" w:sz="0" w:space="0" w:color="000000"/>
                 <w:top w:val="none" w:sz="0" w:space="0" w:color="000000"/>
@@ -3530,7 +3530,7 @@
           <w:p>
             <w:pPr>
               <w:pStyle w:val="Normal"/>
-              <w:jc w:val="left"/>
+              <w:jc w:val="right"/>
               <w:pBdr>
                 <w:bottom w:val="none" w:sz="0" w:space="0" w:color="000000"/>
                 <w:top w:val="none" w:sz="0" w:space="0" w:color="000000"/>
@@ -3574,7 +3574,7 @@
           <w:p>
             <w:pPr>
               <w:pStyle w:val="Normal"/>
-              <w:jc w:val="left"/>
+              <w:jc w:val="right"/>
               <w:pBdr>
                 <w:bottom w:val="none" w:sz="0" w:space="0" w:color="000000"/>
                 <w:top w:val="none" w:sz="0" w:space="0" w:color="000000"/>
@@ -3618,7 +3618,7 @@
           <w:p>
             <w:pPr>
               <w:pStyle w:val="Normal"/>
-              <w:jc w:val="left"/>
+              <w:jc w:val="right"/>
               <w:pBdr>
                 <w:bottom w:val="none" w:sz="0" w:space="0" w:color="000000"/>
                 <w:top w:val="none" w:sz="0" w:space="0" w:color="000000"/>
@@ -3662,7 +3662,7 @@
           <w:p>
             <w:pPr>
               <w:pStyle w:val="Normal"/>
-              <w:jc w:val="left"/>
+              <w:jc w:val="right"/>
               <w:pBdr>
                 <w:bottom w:val="none" w:sz="0" w:space="0" w:color="000000"/>
                 <w:top w:val="none" w:sz="0" w:space="0" w:color="000000"/>
@@ -3706,7 +3706,7 @@
           <w:p>
             <w:pPr>
               <w:pStyle w:val="Normal"/>
-              <w:jc w:val="left"/>
+              <w:jc w:val="right"/>
               <w:pBdr>
                 <w:bottom w:val="none" w:sz="0" w:space="0" w:color="000000"/>
                 <w:top w:val="none" w:sz="0" w:space="0" w:color="000000"/>
@@ -3750,7 +3750,7 @@
           <w:p>
             <w:pPr>
               <w:pStyle w:val="Normal"/>
-              <w:jc w:val="left"/>
+              <w:jc w:val="right"/>
               <w:pBdr>
                 <w:bottom w:val="none" w:sz="0" w:space="0" w:color="000000"/>
                 <w:top w:val="none" w:sz="0" w:space="0" w:color="000000"/>
@@ -3794,7 +3794,7 @@
           <w:p>
             <w:pPr>
               <w:pStyle w:val="Normal"/>
-              <w:jc w:val="left"/>
+              <w:jc w:val="right"/>
               <w:pBdr>
                 <w:bottom w:val="none" w:sz="0" w:space="0" w:color="000000"/>
                 <w:top w:val="none" w:sz="0" w:space="0" w:color="000000"/>
@@ -3844,7 +3844,7 @@
           <w:p>
             <w:pPr>
               <w:pStyle w:val="Normal"/>
-              <w:jc w:val="left"/>
+              <w:jc w:val="right"/>
               <w:pBdr>
                 <w:bottom w:val="none" w:sz="0" w:space="0" w:color="000000"/>
                 <w:top w:val="none" w:sz="0" w:space="0" w:color="000000"/>
@@ -3888,7 +3888,7 @@
           <w:p>
             <w:pPr>
               <w:pStyle w:val="Normal"/>
-              <w:jc w:val="left"/>
+              <w:jc w:val="right"/>
               <w:pBdr>
                 <w:bottom w:val="none" w:sz="0" w:space="0" w:color="000000"/>
                 <w:top w:val="none" w:sz="0" w:space="0" w:color="000000"/>
@@ -3932,7 +3932,7 @@
           <w:p>
             <w:pPr>
               <w:pStyle w:val="Normal"/>
-              <w:jc w:val="left"/>
+              <w:jc w:val="right"/>
               <w:pBdr>
                 <w:bottom w:val="none" w:sz="0" w:space="0" w:color="000000"/>
                 <w:top w:val="none" w:sz="0" w:space="0" w:color="000000"/>
@@ -3976,7 +3976,7 @@
           <w:p>
             <w:pPr>
               <w:pStyle w:val="Normal"/>
-              <w:jc w:val="left"/>
+              <w:jc w:val="right"/>
               <w:pBdr>
                 <w:bottom w:val="none" w:sz="0" w:space="0" w:color="000000"/>
                 <w:top w:val="none" w:sz="0" w:space="0" w:color="000000"/>
@@ -4020,7 +4020,7 @@
           <w:p>
             <w:pPr>
               <w:pStyle w:val="Normal"/>
-              <w:jc w:val="left"/>
+              <w:jc w:val="right"/>
               <w:pBdr>
                 <w:bottom w:val="none" w:sz="0" w:space="0" w:color="000000"/>
                 <w:top w:val="none" w:sz="0" w:space="0" w:color="000000"/>
@@ -4064,7 +4064,7 @@
           <w:p>
             <w:pPr>
               <w:pStyle w:val="Normal"/>
-              <w:jc w:val="left"/>
+              <w:jc w:val="right"/>
               <w:pBdr>
                 <w:bottom w:val="none" w:sz="0" w:space="0" w:color="000000"/>
                 <w:top w:val="none" w:sz="0" w:space="0" w:color="000000"/>
@@ -4108,7 +4108,7 @@
           <w:p>
             <w:pPr>
               <w:pStyle w:val="Normal"/>
-              <w:jc w:val="left"/>
+              <w:jc w:val="right"/>
               <w:pBdr>
                 <w:bottom w:val="none" w:sz="0" w:space="0" w:color="000000"/>
                 <w:top w:val="none" w:sz="0" w:space="0" w:color="000000"/>
@@ -4152,7 +4152,7 @@
           <w:p>
             <w:pPr>
               <w:pStyle w:val="Normal"/>
-              <w:jc w:val="left"/>
+              <w:jc w:val="right"/>
               <w:pBdr>
                 <w:bottom w:val="none" w:sz="0" w:space="0" w:color="000000"/>
                 <w:top w:val="none" w:sz="0" w:space="0" w:color="000000"/>
@@ -4202,7 +4202,7 @@
           <w:p>
             <w:pPr>
               <w:pStyle w:val="Normal"/>
-              <w:jc w:val="left"/>
+              <w:jc w:val="right"/>
               <w:pBdr>
                 <w:bottom w:val="none" w:sz="0" w:space="0" w:color="000000"/>
                 <w:top w:val="none" w:sz="0" w:space="0" w:color="000000"/>
@@ -4246,7 +4246,7 @@
           <w:p>
             <w:pPr>
               <w:pStyle w:val="Normal"/>
-              <w:jc w:val="left"/>
+              <w:jc w:val="right"/>
               <w:pBdr>
                 <w:bottom w:val="none" w:sz="0" w:space="0" w:color="000000"/>
                 <w:top w:val="none" w:sz="0" w:space="0" w:color="000000"/>
@@ -4290,7 +4290,7 @@
           <w:p>
             <w:pPr>
               <w:pStyle w:val="Normal"/>
-              <w:jc w:val="left"/>
+              <w:jc w:val="right"/>
               <w:pBdr>
                 <w:bottom w:val="none" w:sz="0" w:space="0" w:color="000000"/>
                 <w:top w:val="none" w:sz="0" w:space="0" w:color="000000"/>
@@ -4334,7 +4334,7 @@
           <w:p>
             <w:pPr>
               <w:pStyle w:val="Normal"/>
-              <w:jc w:val="left"/>
+              <w:jc w:val="right"/>
               <w:pBdr>
                 <w:bottom w:val="none" w:sz="0" w:space="0" w:color="000000"/>
                 <w:top w:val="none" w:sz="0" w:space="0" w:color="000000"/>
@@ -4378,7 +4378,7 @@
           <w:p>
             <w:pPr>
               <w:pStyle w:val="Normal"/>
-              <w:jc w:val="left"/>
+              <w:jc w:val="right"/>
               <w:pBdr>
                 <w:bottom w:val="none" w:sz="0" w:space="0" w:color="000000"/>
                 <w:top w:val="none" w:sz="0" w:space="0" w:color="000000"/>
@@ -4422,7 +4422,7 @@
           <w:p>
             <w:pPr>
               <w:pStyle w:val="Normal"/>
-              <w:jc w:val="left"/>
+              <w:jc w:val="right"/>
               <w:pBdr>
                 <w:bottom w:val="none" w:sz="0" w:space="0" w:color="000000"/>
                 <w:top w:val="none" w:sz="0" w:space="0" w:color="000000"/>
@@ -4466,7 +4466,7 @@
           <w:p>
             <w:pPr>
               <w:pStyle w:val="Normal"/>
-              <w:jc w:val="left"/>
+              <w:jc w:val="right"/>
               <w:pBdr>
                 <w:bottom w:val="none" w:sz="0" w:space="0" w:color="000000"/>
                 <w:top w:val="none" w:sz="0" w:space="0" w:color="000000"/>
@@ -4510,7 +4510,7 @@
           <w:p>
             <w:pPr>
               <w:pStyle w:val="Normal"/>
-              <w:jc w:val="left"/>
+              <w:jc w:val="right"/>
               <w:pBdr>
                 <w:bottom w:val="none" w:sz="0" w:space="0" w:color="000000"/>
                 <w:top w:val="none" w:sz="0" w:space="0" w:color="000000"/>
@@ -4560,7 +4560,7 @@
           <w:p>
             <w:pPr>
               <w:pStyle w:val="Normal"/>
-              <w:jc w:val="left"/>
+              <w:jc w:val="right"/>
               <w:pBdr>
                 <w:bottom w:val="none" w:sz="0" w:space="0" w:color="000000"/>
                 <w:top w:val="none" w:sz="0" w:space="0" w:color="000000"/>
@@ -4604,7 +4604,7 @@
           <w:p>
             <w:pPr>
               <w:pStyle w:val="Normal"/>
-              <w:jc w:val="left"/>
+              <w:jc w:val="right"/>
               <w:pBdr>
                 <w:bottom w:val="none" w:sz="0" w:space="0" w:color="000000"/>
                 <w:top w:val="none" w:sz="0" w:space="0" w:color="000000"/>
@@ -4648,7 +4648,7 @@
           <w:p>
             <w:pPr>
               <w:pStyle w:val="Normal"/>
-              <w:jc w:val="left"/>
+              <w:jc w:val="right"/>
               <w:pBdr>
                 <w:bottom w:val="none" w:sz="0" w:space="0" w:color="000000"/>
                 <w:top w:val="none" w:sz="0" w:space="0" w:color="000000"/>
@@ -4692,7 +4692,7 @@
           <w:p>
             <w:pPr>
               <w:pStyle w:val="Normal"/>
-              <w:jc w:val="left"/>
+              <w:jc w:val="right"/>
               <w:pBdr>
                 <w:bottom w:val="none" w:sz="0" w:space="0" w:color="000000"/>
                 <w:top w:val="none" w:sz="0" w:space="0" w:color="000000"/>
@@ -4736,7 +4736,7 @@
           <w:p>
             <w:pPr>
               <w:pStyle w:val="Normal"/>
-              <w:jc w:val="left"/>
+              <w:jc w:val="right"/>
               <w:pBdr>
                 <w:bottom w:val="none" w:sz="0" w:space="0" w:color="000000"/>
                 <w:top w:val="none" w:sz="0" w:space="0" w:color="000000"/>
@@ -4780,7 +4780,7 @@
           <w:p>
             <w:pPr>
               <w:pStyle w:val="Normal"/>
-              <w:jc w:val="left"/>
+              <w:jc w:val="right"/>
               <w:pBdr>
                 <w:bottom w:val="none" w:sz="0" w:space="0" w:color="000000"/>
                 <w:top w:val="none" w:sz="0" w:space="0" w:color="000000"/>
@@ -4824,7 +4824,7 @@
           <w:p>
             <w:pPr>
               <w:pStyle w:val="Normal"/>
-              <w:jc w:val="left"/>
+              <w:jc w:val="right"/>
               <w:pBdr>
                 <w:bottom w:val="none" w:sz="0" w:space="0" w:color="000000"/>
                 <w:top w:val="none" w:sz="0" w:space="0" w:color="000000"/>
@@ -4868,7 +4868,7 @@
           <w:p>
             <w:pPr>
               <w:pStyle w:val="Normal"/>
-              <w:jc w:val="left"/>
+              <w:jc w:val="right"/>
               <w:pBdr>
                 <w:bottom w:val="none" w:sz="0" w:space="0" w:color="000000"/>
                 <w:top w:val="none" w:sz="0" w:space="0" w:color="000000"/>
@@ -4918,7 +4918,7 @@
           <w:p>
             <w:pPr>
               <w:pStyle w:val="Normal"/>
-              <w:jc w:val="left"/>
+              <w:jc w:val="right"/>
               <w:pBdr>
                 <w:bottom w:val="none" w:sz="0" w:space="0" w:color="000000"/>
                 <w:top w:val="none" w:sz="0" w:space="0" w:color="000000"/>
@@ -4962,7 +4962,7 @@
           <w:p>
             <w:pPr>
               <w:pStyle w:val="Normal"/>
-              <w:jc w:val="left"/>
+              <w:jc w:val="right"/>
               <w:pBdr>
                 <w:bottom w:val="none" w:sz="0" w:space="0" w:color="000000"/>
                 <w:top w:val="none" w:sz="0" w:space="0" w:color="000000"/>
@@ -5006,7 +5006,7 @@
           <w:p>
             <w:pPr>
               <w:pStyle w:val="Normal"/>
-              <w:jc w:val="left"/>
+              <w:jc w:val="right"/>
               <w:pBdr>
                 <w:bottom w:val="none" w:sz="0" w:space="0" w:color="000000"/>
                 <w:top w:val="none" w:sz="0" w:space="0" w:color="000000"/>
@@ -5050,7 +5050,7 @@
           <w:p>
             <w:pPr>
               <w:pStyle w:val="Normal"/>
-              <w:jc w:val="left"/>
+              <w:jc w:val="right"/>
               <w:pBdr>
                 <w:bottom w:val="none" w:sz="0" w:space="0" w:color="000000"/>
                 <w:top w:val="none" w:sz="0" w:space="0" w:color="000000"/>
@@ -5094,7 +5094,7 @@
           <w:p>
             <w:pPr>
               <w:pStyle w:val="Normal"/>
-              <w:jc w:val="left"/>
+              <w:jc w:val="right"/>
               <w:pBdr>
                 <w:bottom w:val="none" w:sz="0" w:space="0" w:color="000000"/>
                 <w:top w:val="none" w:sz="0" w:space="0" w:color="000000"/>
@@ -5138,7 +5138,7 @@
           <w:p>
             <w:pPr>
               <w:pStyle w:val="Normal"/>
-              <w:jc w:val="left"/>
+              <w:jc w:val="right"/>
               <w:pBdr>
                 <w:bottom w:val="none" w:sz="0" w:space="0" w:color="000000"/>
                 <w:top w:val="none" w:sz="0" w:space="0" w:color="000000"/>
@@ -5182,7 +5182,7 @@
           <w:p>
             <w:pPr>
               <w:pStyle w:val="Normal"/>
-              <w:jc w:val="left"/>
+              <w:jc w:val="right"/>
               <w:pBdr>
                 <w:bottom w:val="none" w:sz="0" w:space="0" w:color="000000"/>
                 <w:top w:val="none" w:sz="0" w:space="0" w:color="000000"/>
@@ -5226,7 +5226,7 @@
           <w:p>
             <w:pPr>
               <w:pStyle w:val="Normal"/>
-              <w:jc w:val="left"/>
+              <w:jc w:val="right"/>
               <w:pBdr>
                 <w:bottom w:val="none" w:sz="0" w:space="0" w:color="000000"/>
                 <w:top w:val="none" w:sz="0" w:space="0" w:color="000000"/>
@@ -5276,7 +5276,7 @@
           <w:p>
             <w:pPr>
               <w:pStyle w:val="Normal"/>
-              <w:jc w:val="left"/>
+              <w:jc w:val="right"/>
               <w:pBdr>
                 <w:bottom w:val="none" w:sz="0" w:space="0" w:color="000000"/>
                 <w:top w:val="none" w:sz="0" w:space="0" w:color="000000"/>
@@ -5320,7 +5320,7 @@
           <w:p>
             <w:pPr>
               <w:pStyle w:val="Normal"/>
-              <w:jc w:val="left"/>
+              <w:jc w:val="right"/>
               <w:pBdr>
                 <w:bottom w:val="none" w:sz="0" w:space="0" w:color="000000"/>
                 <w:top w:val="none" w:sz="0" w:space="0" w:color="000000"/>
@@ -5364,7 +5364,7 @@
           <w:p>
             <w:pPr>
               <w:pStyle w:val="Normal"/>
-              <w:jc w:val="left"/>
+              <w:jc w:val="right"/>
               <w:pBdr>
                 <w:bottom w:val="none" w:sz="0" w:space="0" w:color="000000"/>
                 <w:top w:val="none" w:sz="0" w:space="0" w:color="000000"/>
@@ -5408,7 +5408,7 @@
           <w:p>
             <w:pPr>
               <w:pStyle w:val="Normal"/>
-              <w:jc w:val="left"/>
+              <w:jc w:val="right"/>
               <w:pBdr>
                 <w:bottom w:val="none" w:sz="0" w:space="0" w:color="000000"/>
                 <w:top w:val="none" w:sz="0" w:space="0" w:color="000000"/>
@@ -5452,7 +5452,7 @@
           <w:p>
             <w:pPr>
               <w:pStyle w:val="Normal"/>
-              <w:jc w:val="left"/>
+              <w:jc w:val="right"/>
               <w:pBdr>
                 <w:bottom w:val="none" w:sz="0" w:space="0" w:color="000000"/>
                 <w:top w:val="none" w:sz="0" w:space="0" w:color="000000"/>
@@ -5496,7 +5496,7 @@
           <w:p>
             <w:pPr>
               <w:pStyle w:val="Normal"/>
-              <w:jc w:val="left"/>
+              <w:jc w:val="right"/>
               <w:pBdr>
                 <w:bottom w:val="none" w:sz="0" w:space="0" w:color="000000"/>
                 <w:top w:val="none" w:sz="0" w:space="0" w:color="000000"/>
@@ -5540,7 +5540,7 @@
           <w:p>
             <w:pPr>
               <w:pStyle w:val="Normal"/>
-              <w:jc w:val="left"/>
+              <w:jc w:val="right"/>
               <w:pBdr>
                 <w:bottom w:val="none" w:sz="0" w:space="0" w:color="000000"/>
                 <w:top w:val="none" w:sz="0" w:space="0" w:color="000000"/>
@@ -5584,7 +5584,7 @@
           <w:p>
             <w:pPr>
               <w:pStyle w:val="Normal"/>
-              <w:jc w:val="left"/>
+              <w:jc w:val="right"/>
               <w:pBdr>
                 <w:bottom w:val="none" w:sz="0" w:space="0" w:color="000000"/>
                 <w:top w:val="none" w:sz="0" w:space="0" w:color="000000"/>
@@ -5634,7 +5634,7 @@
           <w:p>
             <w:pPr>
               <w:pStyle w:val="Normal"/>
-              <w:jc w:val="left"/>
+              <w:jc w:val="right"/>
               <w:pBdr>
                 <w:bottom w:val="none" w:sz="0" w:space="0" w:color="000000"/>
                 <w:top w:val="none" w:sz="0" w:space="0" w:color="000000"/>
@@ -5678,7 +5678,7 @@
           <w:p>
             <w:pPr>
               <w:pStyle w:val="Normal"/>
-              <w:jc w:val="left"/>
+              <w:jc w:val="right"/>
               <w:pBdr>
                 <w:bottom w:val="none" w:sz="0" w:space="0" w:color="000000"/>
                 <w:top w:val="none" w:sz="0" w:space="0" w:color="000000"/>
@@ -5722,7 +5722,7 @@
           <w:p>
             <w:pPr>
               <w:pStyle w:val="Normal"/>
-              <w:jc w:val="left"/>
+              <w:jc w:val="right"/>
               <w:pBdr>
                 <w:bottom w:val="none" w:sz="0" w:space="0" w:color="000000"/>
                 <w:top w:val="none" w:sz="0" w:space="0" w:color="000000"/>
@@ -5766,7 +5766,7 @@
           <w:p>
             <w:pPr>
               <w:pStyle w:val="Normal"/>
-              <w:jc w:val="left"/>
+              <w:jc w:val="right"/>
               <w:pBdr>
                 <w:bottom w:val="none" w:sz="0" w:space="0" w:color="000000"/>
                 <w:top w:val="none" w:sz="0" w:space="0" w:color="000000"/>
@@ -5810,7 +5810,7 @@
           <w:p>
             <w:pPr>
               <w:pStyle w:val="Normal"/>
-              <w:jc w:val="left"/>
+              <w:jc w:val="right"/>
               <w:pBdr>
                 <w:bottom w:val="none" w:sz="0" w:space="0" w:color="000000"/>
                 <w:top w:val="none" w:sz="0" w:space="0" w:color="000000"/>
@@ -5854,7 +5854,7 @@
           <w:p>
             <w:pPr>
               <w:pStyle w:val="Normal"/>
-              <w:jc w:val="left"/>
+              <w:jc w:val="right"/>
               <w:pBdr>
                 <w:bottom w:val="none" w:sz="0" w:space="0" w:color="000000"/>
                 <w:top w:val="none" w:sz="0" w:space="0" w:color="000000"/>
@@ -5898,7 +5898,7 @@
           <w:p>
             <w:pPr>
               <w:pStyle w:val="Normal"/>
-              <w:jc w:val="left"/>
+              <w:jc w:val="right"/>
               <w:pBdr>
                 <w:bottom w:val="none" w:sz="0" w:space="0" w:color="000000"/>
                 <w:top w:val="none" w:sz="0" w:space="0" w:color="000000"/>
@@ -5942,7 +5942,7 @@
           <w:p>
             <w:pPr>
               <w:pStyle w:val="Normal"/>
-              <w:jc w:val="left"/>
+              <w:jc w:val="right"/>
               <w:pBdr>
                 <w:bottom w:val="none" w:sz="0" w:space="0" w:color="000000"/>
                 <w:top w:val="none" w:sz="0" w:space="0" w:color="000000"/>
@@ -5992,7 +5992,7 @@
           <w:p>
             <w:pPr>
               <w:pStyle w:val="Normal"/>
-              <w:jc w:val="left"/>
+              <w:jc w:val="right"/>
               <w:pBdr>
                 <w:bottom w:val="none" w:sz="0" w:space="0" w:color="000000"/>
                 <w:top w:val="none" w:sz="0" w:space="0" w:color="000000"/>
@@ -6036,7 +6036,7 @@
           <w:p>
             <w:pPr>
               <w:pStyle w:val="Normal"/>
-              <w:jc w:val="left"/>
+              <w:jc w:val="right"/>
               <w:pBdr>
                 <w:bottom w:val="none" w:sz="0" w:space="0" w:color="000000"/>
                 <w:top w:val="none" w:sz="0" w:space="0" w:color="000000"/>
@@ -6080,7 +6080,7 @@
           <w:p>
             <w:pPr>
               <w:pStyle w:val="Normal"/>
-              <w:jc w:val="left"/>
+              <w:jc w:val="right"/>
               <w:pBdr>
                 <w:bottom w:val="none" w:sz="0" w:space="0" w:color="000000"/>
                 <w:top w:val="none" w:sz="0" w:space="0" w:color="000000"/>
@@ -6124,7 +6124,7 @@
           <w:p>
             <w:pPr>
               <w:pStyle w:val="Normal"/>
-              <w:jc w:val="left"/>
+              <w:jc w:val="right"/>
               <w:pBdr>
                 <w:bottom w:val="none" w:sz="0" w:space="0" w:color="000000"/>
                 <w:top w:val="none" w:sz="0" w:space="0" w:color="000000"/>
@@ -6168,7 +6168,7 @@
           <w:p>
             <w:pPr>
               <w:pStyle w:val="Normal"/>
-              <w:jc w:val="left"/>
+              <w:jc w:val="right"/>
               <w:pBdr>
                 <w:bottom w:val="none" w:sz="0" w:space="0" w:color="000000"/>
                 <w:top w:val="none" w:sz="0" w:space="0" w:color="000000"/>
@@ -6212,7 +6212,7 @@
           <w:p>
             <w:pPr>
               <w:pStyle w:val="Normal"/>
-              <w:jc w:val="left"/>
+              <w:jc w:val="right"/>
               <w:pBdr>
                 <w:bottom w:val="none" w:sz="0" w:space="0" w:color="000000"/>
                 <w:top w:val="none" w:sz="0" w:space="0" w:color="000000"/>
@@ -6256,7 +6256,7 @@
           <w:p>
             <w:pPr>
               <w:pStyle w:val="Normal"/>
-              <w:jc w:val="left"/>
+              <w:jc w:val="right"/>
               <w:pBdr>
                 <w:bottom w:val="none" w:sz="0" w:space="0" w:color="000000"/>
                 <w:top w:val="none" w:sz="0" w:space="0" w:color="000000"/>
@@ -6300,7 +6300,7 @@
           <w:p>
             <w:pPr>
               <w:pStyle w:val="Normal"/>
-              <w:jc w:val="left"/>
+              <w:jc w:val="right"/>
               <w:pBdr>
                 <w:bottom w:val="none" w:sz="0" w:space="0" w:color="000000"/>
                 <w:top w:val="none" w:sz="0" w:space="0" w:color="000000"/>

</xml_diff>